<commit_message>
Activiades razonamiento Usuario:	MIGUEL ALEJANDRO PONCE PROAÑO (miguel.ponce.uce@hotmail.com) Clase del sitio:	Razonamiento y Planificación Automática (MIA) - PER1381 2020-2021 Tarea:	Caso grupal: Resolución del problema del puzzle-8 mediante búsqueda heurística ID del envío.	16dd28b6-ed54-4038-8a39-8a4735b50e1c Envíado el:	28-may-2020 8:57 Historial	Thu May 28 15:57:30 CEST 2020 MIGUEL ALEJANDRO PONCE PROAÑO (miguel.ponce.uce@hotmail.com) submitted
</commit_message>
<xml_diff>
--- a/InvestigacionInteligenciaArtificial/mia01_t6_trab.docx
+++ b/InvestigacionInteligenciaArtificial/mia01_t6_trab.docx
@@ -322,7 +322,18 @@
         <w:ind w:left="284" w:hanging="284"/>
       </w:pPr>
       <w:r>
-        <w:t>Correcta adecuación del texto al ámbito de la IA y los retos que plantea, no sólo la mera descripción de la ley: 20%</w:t>
+        <w:t xml:space="preserve">Correcta adecuación del texto al </w:t>
+      </w:r>
+      <w:r>
+        <w:rPr>
+          <w:highlight w:val="yellow"/>
+        </w:rPr>
+        <w:t>ámbito de la IA y los retos que plantea</w:t>
+      </w:r>
+      <w:bookmarkStart w:id="1" w:name="_GoBack"/>
+      <w:bookmarkEnd w:id="1"/>
+      <w:r>
+        <w:t>, no sólo la mera descripción de la ley: 20%</w:t>
       </w:r>
     </w:p>
     <w:p>
@@ -918,6 +929,7 @@
           <w:sz w:val="20"/>
           <w:szCs w:val="20"/>
           <w:shd w:val="clear" w:color="auto" w:fill="FFFFFF"/>
+          <w:lang w:val="en-US"/>
         </w:rPr>
       </w:pPr>
       <w:r>
@@ -1027,7 +1039,6 @@
         </w:rPr>
         <w:t xml:space="preserve"> study. </w:t>
       </w:r>
-      <w:proofErr w:type="spellStart"/>
       <w:r>
         <w:rPr>
           <w:rFonts w:ascii="Arial" w:hAnsi="Arial" w:cs="Arial"/>
@@ -1037,10 +1048,11 @@
           <w:sz w:val="20"/>
           <w:szCs w:val="20"/>
           <w:shd w:val="clear" w:color="auto" w:fill="FFFFFF"/>
-        </w:rPr>
-        <w:t>The</w:t>
-      </w:r>
-      <w:proofErr w:type="spellEnd"/>
+          <w:lang w:val="en-US"/>
+        </w:rPr>
+        <w:t xml:space="preserve">The Journal of the British </w:t>
+      </w:r>
+      <w:proofErr w:type="spellStart"/>
       <w:r>
         <w:rPr>
           <w:rFonts w:ascii="Arial" w:hAnsi="Arial" w:cs="Arial"/>
@@ -1050,10 +1062,11 @@
           <w:sz w:val="20"/>
           <w:szCs w:val="20"/>
           <w:shd w:val="clear" w:color="auto" w:fill="FFFFFF"/>
-        </w:rPr>
-        <w:t xml:space="preserve"> </w:t>
-      </w:r>
-      <w:proofErr w:type="spellStart"/>
+          <w:lang w:val="en-US"/>
+        </w:rPr>
+        <w:t>Blockchain</w:t>
+      </w:r>
+      <w:proofErr w:type="spellEnd"/>
       <w:r>
         <w:rPr>
           <w:rFonts w:ascii="Arial" w:hAnsi="Arial" w:cs="Arial"/>
@@ -1063,10 +1076,21 @@
           <w:sz w:val="20"/>
           <w:szCs w:val="20"/>
           <w:shd w:val="clear" w:color="auto" w:fill="FFFFFF"/>
-        </w:rPr>
-        <w:t>Journal</w:t>
-      </w:r>
-      <w:proofErr w:type="spellEnd"/>
+          <w:lang w:val="en-US"/>
+        </w:rPr>
+        <w:t xml:space="preserve"> Association</w:t>
+      </w:r>
+      <w:r>
+        <w:rPr>
+          <w:rFonts w:ascii="Arial" w:hAnsi="Arial" w:cs="Arial"/>
+          <w:color w:val="222222"/>
+          <w:sz w:val="20"/>
+          <w:szCs w:val="20"/>
+          <w:shd w:val="clear" w:color="auto" w:fill="FFFFFF"/>
+          <w:lang w:val="en-US"/>
+        </w:rPr>
+        <w:t>, </w:t>
+      </w:r>
       <w:r>
         <w:rPr>
           <w:rFonts w:ascii="Arial" w:hAnsi="Arial" w:cs="Arial"/>
@@ -1076,10 +1100,141 @@
           <w:sz w:val="20"/>
           <w:szCs w:val="20"/>
           <w:shd w:val="clear" w:color="auto" w:fill="FFFFFF"/>
-        </w:rPr>
-        <w:t xml:space="preserve"> of </w:t>
-      </w:r>
+          <w:lang w:val="en-US"/>
+        </w:rPr>
+        <w:t>1</w:t>
+      </w:r>
+      <w:r>
+        <w:rPr>
+          <w:rFonts w:ascii="Arial" w:hAnsi="Arial" w:cs="Arial"/>
+          <w:color w:val="222222"/>
+          <w:sz w:val="20"/>
+          <w:szCs w:val="20"/>
+          <w:shd w:val="clear" w:color="auto" w:fill="FFFFFF"/>
+          <w:lang w:val="en-US"/>
+        </w:rPr>
+        <w:t>(1), 3554.</w:t>
+      </w:r>
+    </w:p>
+    <w:p>
+      <w:pPr>
+        <w:rPr>
+          <w:rFonts w:ascii="Arial" w:hAnsi="Arial" w:cs="Arial"/>
+          <w:color w:val="222222"/>
+          <w:sz w:val="20"/>
+          <w:szCs w:val="20"/>
+          <w:shd w:val="clear" w:color="auto" w:fill="FFFFFF"/>
+          <w:lang w:val="en-US"/>
+        </w:rPr>
+      </w:pPr>
+    </w:p>
+    <w:p>
+      <w:pPr>
+        <w:rPr>
+          <w:rFonts w:ascii="Arial" w:hAnsi="Arial" w:cs="Arial"/>
+          <w:color w:val="222222"/>
+          <w:sz w:val="20"/>
+          <w:szCs w:val="20"/>
+          <w:shd w:val="clear" w:color="auto" w:fill="FFFFFF"/>
+          <w:lang w:val="en-US"/>
+        </w:rPr>
+      </w:pPr>
       <w:proofErr w:type="spellStart"/>
+      <w:r>
+        <w:rPr>
+          <w:rFonts w:ascii="Arial" w:hAnsi="Arial" w:cs="Arial"/>
+          <w:color w:val="222222"/>
+          <w:sz w:val="20"/>
+          <w:szCs w:val="20"/>
+          <w:shd w:val="clear" w:color="auto" w:fill="FFFFFF"/>
+          <w:lang w:val="en-US"/>
+        </w:rPr>
+        <w:t>Leenes</w:t>
+      </w:r>
+      <w:proofErr w:type="spellEnd"/>
+      <w:r>
+        <w:rPr>
+          <w:rFonts w:ascii="Arial" w:hAnsi="Arial" w:cs="Arial"/>
+          <w:color w:val="222222"/>
+          <w:sz w:val="20"/>
+          <w:szCs w:val="20"/>
+          <w:shd w:val="clear" w:color="auto" w:fill="FFFFFF"/>
+          <w:lang w:val="en-US"/>
+        </w:rPr>
+        <w:t xml:space="preserve">, R., Van </w:t>
+      </w:r>
+      <w:proofErr w:type="spellStart"/>
+      <w:r>
+        <w:rPr>
+          <w:rFonts w:ascii="Arial" w:hAnsi="Arial" w:cs="Arial"/>
+          <w:color w:val="222222"/>
+          <w:sz w:val="20"/>
+          <w:szCs w:val="20"/>
+          <w:shd w:val="clear" w:color="auto" w:fill="FFFFFF"/>
+          <w:lang w:val="en-US"/>
+        </w:rPr>
+        <w:t>Brakel</w:t>
+      </w:r>
+      <w:proofErr w:type="spellEnd"/>
+      <w:r>
+        <w:rPr>
+          <w:rFonts w:ascii="Arial" w:hAnsi="Arial" w:cs="Arial"/>
+          <w:color w:val="222222"/>
+          <w:sz w:val="20"/>
+          <w:szCs w:val="20"/>
+          <w:shd w:val="clear" w:color="auto" w:fill="FFFFFF"/>
+          <w:lang w:val="en-US"/>
+        </w:rPr>
+        <w:t xml:space="preserve">, R., </w:t>
+      </w:r>
+      <w:proofErr w:type="spellStart"/>
+      <w:r>
+        <w:rPr>
+          <w:rFonts w:ascii="Arial" w:hAnsi="Arial" w:cs="Arial"/>
+          <w:color w:val="222222"/>
+          <w:sz w:val="20"/>
+          <w:szCs w:val="20"/>
+          <w:shd w:val="clear" w:color="auto" w:fill="FFFFFF"/>
+          <w:lang w:val="en-US"/>
+        </w:rPr>
+        <w:t>Gutwirth</w:t>
+      </w:r>
+      <w:proofErr w:type="spellEnd"/>
+      <w:r>
+        <w:rPr>
+          <w:rFonts w:ascii="Arial" w:hAnsi="Arial" w:cs="Arial"/>
+          <w:color w:val="222222"/>
+          <w:sz w:val="20"/>
+          <w:szCs w:val="20"/>
+          <w:shd w:val="clear" w:color="auto" w:fill="FFFFFF"/>
+          <w:lang w:val="en-US"/>
+        </w:rPr>
+        <w:t xml:space="preserve">, S., &amp; De </w:t>
+      </w:r>
+      <w:proofErr w:type="spellStart"/>
+      <w:r>
+        <w:rPr>
+          <w:rFonts w:ascii="Arial" w:hAnsi="Arial" w:cs="Arial"/>
+          <w:color w:val="222222"/>
+          <w:sz w:val="20"/>
+          <w:szCs w:val="20"/>
+          <w:shd w:val="clear" w:color="auto" w:fill="FFFFFF"/>
+          <w:lang w:val="en-US"/>
+        </w:rPr>
+        <w:t>Hert</w:t>
+      </w:r>
+      <w:proofErr w:type="spellEnd"/>
+      <w:r>
+        <w:rPr>
+          <w:rFonts w:ascii="Arial" w:hAnsi="Arial" w:cs="Arial"/>
+          <w:color w:val="222222"/>
+          <w:sz w:val="20"/>
+          <w:szCs w:val="20"/>
+          <w:shd w:val="clear" w:color="auto" w:fill="FFFFFF"/>
+          <w:lang w:val="en-US"/>
+        </w:rPr>
+        <w:t>, P. (Eds.). (2017). </w:t>
+      </w:r>
       <w:r>
         <w:rPr>
           <w:rFonts w:ascii="Arial" w:hAnsi="Arial" w:cs="Arial"/>
@@ -1089,10 +1244,117 @@
           <w:sz w:val="20"/>
           <w:szCs w:val="20"/>
           <w:shd w:val="clear" w:color="auto" w:fill="FFFFFF"/>
-        </w:rPr>
-        <w:t>the</w:t>
+          <w:lang w:val="en-US"/>
+        </w:rPr>
+        <w:t>Data protection and privacy: the age of intelligent machines</w:t>
+      </w:r>
+      <w:r>
+        <w:rPr>
+          <w:rFonts w:ascii="Arial" w:hAnsi="Arial" w:cs="Arial"/>
+          <w:color w:val="222222"/>
+          <w:sz w:val="20"/>
+          <w:szCs w:val="20"/>
+          <w:shd w:val="clear" w:color="auto" w:fill="FFFFFF"/>
+          <w:lang w:val="en-US"/>
+        </w:rPr>
+        <w:t xml:space="preserve">. </w:t>
+      </w:r>
+      <w:r>
+        <w:rPr>
+          <w:rFonts w:ascii="Arial" w:hAnsi="Arial" w:cs="Arial"/>
+          <w:color w:val="222222"/>
+          <w:sz w:val="20"/>
+          <w:szCs w:val="20"/>
+          <w:shd w:val="clear" w:color="auto" w:fill="FFFFFF"/>
+          <w:lang w:val="en-US"/>
+        </w:rPr>
+        <w:t>Bloomsbury Publishing.</w:t>
+      </w:r>
+    </w:p>
+    <w:p>
+      <w:pPr>
+        <w:rPr>
+          <w:rFonts w:ascii="Arial" w:hAnsi="Arial" w:cs="Arial"/>
+          <w:color w:val="222222"/>
+          <w:sz w:val="20"/>
+          <w:szCs w:val="20"/>
+          <w:shd w:val="clear" w:color="auto" w:fill="FFFFFF"/>
+          <w:lang w:val="en-US"/>
+        </w:rPr>
+      </w:pPr>
+      <w:proofErr w:type="spellStart"/>
+      <w:r>
+        <w:rPr>
+          <w:rFonts w:ascii="Arial" w:hAnsi="Arial" w:cs="Arial"/>
+          <w:color w:val="222222"/>
+          <w:sz w:val="20"/>
+          <w:szCs w:val="20"/>
+          <w:shd w:val="clear" w:color="auto" w:fill="FFFFFF"/>
+          <w:lang w:val="en-US"/>
+        </w:rPr>
+        <w:lastRenderedPageBreak/>
+        <w:t>Wachter</w:t>
       </w:r>
       <w:proofErr w:type="spellEnd"/>
+      <w:r>
+        <w:rPr>
+          <w:rFonts w:ascii="Arial" w:hAnsi="Arial" w:cs="Arial"/>
+          <w:color w:val="222222"/>
+          <w:sz w:val="20"/>
+          <w:szCs w:val="20"/>
+          <w:shd w:val="clear" w:color="auto" w:fill="FFFFFF"/>
+          <w:lang w:val="en-US"/>
+        </w:rPr>
+        <w:t xml:space="preserve">, S., </w:t>
+      </w:r>
+      <w:proofErr w:type="spellStart"/>
+      <w:r>
+        <w:rPr>
+          <w:rFonts w:ascii="Arial" w:hAnsi="Arial" w:cs="Arial"/>
+          <w:color w:val="222222"/>
+          <w:sz w:val="20"/>
+          <w:szCs w:val="20"/>
+          <w:shd w:val="clear" w:color="auto" w:fill="FFFFFF"/>
+          <w:lang w:val="en-US"/>
+        </w:rPr>
+        <w:t>Mittelstadt</w:t>
+      </w:r>
+      <w:proofErr w:type="spellEnd"/>
+      <w:r>
+        <w:rPr>
+          <w:rFonts w:ascii="Arial" w:hAnsi="Arial" w:cs="Arial"/>
+          <w:color w:val="222222"/>
+          <w:sz w:val="20"/>
+          <w:szCs w:val="20"/>
+          <w:shd w:val="clear" w:color="auto" w:fill="FFFFFF"/>
+          <w:lang w:val="en-US"/>
+        </w:rPr>
+        <w:t xml:space="preserve">, B., &amp; </w:t>
+      </w:r>
+      <w:proofErr w:type="spellStart"/>
+      <w:r>
+        <w:rPr>
+          <w:rFonts w:ascii="Arial" w:hAnsi="Arial" w:cs="Arial"/>
+          <w:color w:val="222222"/>
+          <w:sz w:val="20"/>
+          <w:szCs w:val="20"/>
+          <w:shd w:val="clear" w:color="auto" w:fill="FFFFFF"/>
+          <w:lang w:val="en-US"/>
+        </w:rPr>
+        <w:t>Floridi</w:t>
+      </w:r>
+      <w:proofErr w:type="spellEnd"/>
+      <w:r>
+        <w:rPr>
+          <w:rFonts w:ascii="Arial" w:hAnsi="Arial" w:cs="Arial"/>
+          <w:color w:val="222222"/>
+          <w:sz w:val="20"/>
+          <w:szCs w:val="20"/>
+          <w:shd w:val="clear" w:color="auto" w:fill="FFFFFF"/>
+          <w:lang w:val="en-US"/>
+        </w:rPr>
+        <w:t>, L. (2017). Why a right to explanation of automated decision-making does not exist in the general data protection regulation. </w:t>
+      </w:r>
       <w:r>
         <w:rPr>
           <w:rFonts w:ascii="Arial" w:hAnsi="Arial" w:cs="Arial"/>
@@ -1102,10 +1364,21 @@
           <w:sz w:val="20"/>
           <w:szCs w:val="20"/>
           <w:shd w:val="clear" w:color="auto" w:fill="FFFFFF"/>
-        </w:rPr>
-        <w:t xml:space="preserve"> British </w:t>
-      </w:r>
-      <w:proofErr w:type="spellStart"/>
+          <w:lang w:val="en-US"/>
+        </w:rPr>
+        <w:t>International Data Privacy Law</w:t>
+      </w:r>
+      <w:r>
+        <w:rPr>
+          <w:rFonts w:ascii="Arial" w:hAnsi="Arial" w:cs="Arial"/>
+          <w:color w:val="222222"/>
+          <w:sz w:val="20"/>
+          <w:szCs w:val="20"/>
+          <w:shd w:val="clear" w:color="auto" w:fill="FFFFFF"/>
+          <w:lang w:val="en-US"/>
+        </w:rPr>
+        <w:t>, </w:t>
+      </w:r>
       <w:r>
         <w:rPr>
           <w:rFonts w:ascii="Arial" w:hAnsi="Arial" w:cs="Arial"/>
@@ -1115,387 +1388,7 @@
           <w:sz w:val="20"/>
           <w:szCs w:val="20"/>
           <w:shd w:val="clear" w:color="auto" w:fill="FFFFFF"/>
-        </w:rPr>
-        <w:t>Blockchain</w:t>
-      </w:r>
-      <w:proofErr w:type="spellEnd"/>
-      <w:r>
-        <w:rPr>
-          <w:rFonts w:ascii="Arial" w:hAnsi="Arial" w:cs="Arial"/>
-          <w:i/>
-          <w:iCs/>
-          <w:color w:val="222222"/>
-          <w:sz w:val="20"/>
-          <w:szCs w:val="20"/>
-          <w:shd w:val="clear" w:color="auto" w:fill="FFFFFF"/>
-        </w:rPr>
-        <w:t xml:space="preserve"> </w:t>
-      </w:r>
-      <w:proofErr w:type="spellStart"/>
-      <w:r>
-        <w:rPr>
-          <w:rFonts w:ascii="Arial" w:hAnsi="Arial" w:cs="Arial"/>
-          <w:i/>
-          <w:iCs/>
-          <w:color w:val="222222"/>
-          <w:sz w:val="20"/>
-          <w:szCs w:val="20"/>
-          <w:shd w:val="clear" w:color="auto" w:fill="FFFFFF"/>
-        </w:rPr>
-        <w:t>Association</w:t>
-      </w:r>
-      <w:proofErr w:type="spellEnd"/>
-      <w:r>
-        <w:rPr>
-          <w:rFonts w:ascii="Arial" w:hAnsi="Arial" w:cs="Arial"/>
-          <w:color w:val="222222"/>
-          <w:sz w:val="20"/>
-          <w:szCs w:val="20"/>
-          <w:shd w:val="clear" w:color="auto" w:fill="FFFFFF"/>
-        </w:rPr>
-        <w:t>, </w:t>
-      </w:r>
-      <w:r>
-        <w:rPr>
-          <w:rFonts w:ascii="Arial" w:hAnsi="Arial" w:cs="Arial"/>
-          <w:i/>
-          <w:iCs/>
-          <w:color w:val="222222"/>
-          <w:sz w:val="20"/>
-          <w:szCs w:val="20"/>
-          <w:shd w:val="clear" w:color="auto" w:fill="FFFFFF"/>
-        </w:rPr>
-        <w:t>1</w:t>
-      </w:r>
-      <w:r>
-        <w:rPr>
-          <w:rFonts w:ascii="Arial" w:hAnsi="Arial" w:cs="Arial"/>
-          <w:color w:val="222222"/>
-          <w:sz w:val="20"/>
-          <w:szCs w:val="20"/>
-          <w:shd w:val="clear" w:color="auto" w:fill="FFFFFF"/>
-        </w:rPr>
-        <w:t>(1), 3554.</w:t>
-      </w:r>
-    </w:p>
-    <w:p>
-      <w:pPr>
-        <w:rPr>
-          <w:rFonts w:ascii="Arial" w:hAnsi="Arial" w:cs="Arial"/>
-          <w:color w:val="222222"/>
-          <w:sz w:val="20"/>
-          <w:szCs w:val="20"/>
-          <w:shd w:val="clear" w:color="auto" w:fill="FFFFFF"/>
-        </w:rPr>
-      </w:pPr>
-    </w:p>
-    <w:p>
-      <w:pPr>
-        <w:rPr>
-          <w:rFonts w:ascii="Arial" w:hAnsi="Arial" w:cs="Arial"/>
-          <w:color w:val="222222"/>
-          <w:sz w:val="20"/>
-          <w:szCs w:val="20"/>
-          <w:shd w:val="clear" w:color="auto" w:fill="FFFFFF"/>
-        </w:rPr>
-      </w:pPr>
-      <w:proofErr w:type="spellStart"/>
-      <w:r>
-        <w:rPr>
-          <w:rFonts w:ascii="Arial" w:hAnsi="Arial" w:cs="Arial"/>
-          <w:color w:val="222222"/>
-          <w:sz w:val="20"/>
-          <w:szCs w:val="20"/>
-          <w:shd w:val="clear" w:color="auto" w:fill="FFFFFF"/>
-          <w:lang w:val="en-US"/>
-        </w:rPr>
-        <w:t>Leenes</w:t>
-      </w:r>
-      <w:proofErr w:type="spellEnd"/>
-      <w:r>
-        <w:rPr>
-          <w:rFonts w:ascii="Arial" w:hAnsi="Arial" w:cs="Arial"/>
-          <w:color w:val="222222"/>
-          <w:sz w:val="20"/>
-          <w:szCs w:val="20"/>
-          <w:shd w:val="clear" w:color="auto" w:fill="FFFFFF"/>
-          <w:lang w:val="en-US"/>
-        </w:rPr>
-        <w:t xml:space="preserve">, R., Van </w:t>
-      </w:r>
-      <w:proofErr w:type="spellStart"/>
-      <w:r>
-        <w:rPr>
-          <w:rFonts w:ascii="Arial" w:hAnsi="Arial" w:cs="Arial"/>
-          <w:color w:val="222222"/>
-          <w:sz w:val="20"/>
-          <w:szCs w:val="20"/>
-          <w:shd w:val="clear" w:color="auto" w:fill="FFFFFF"/>
-          <w:lang w:val="en-US"/>
-        </w:rPr>
-        <w:t>Brakel</w:t>
-      </w:r>
-      <w:proofErr w:type="spellEnd"/>
-      <w:r>
-        <w:rPr>
-          <w:rFonts w:ascii="Arial" w:hAnsi="Arial" w:cs="Arial"/>
-          <w:color w:val="222222"/>
-          <w:sz w:val="20"/>
-          <w:szCs w:val="20"/>
-          <w:shd w:val="clear" w:color="auto" w:fill="FFFFFF"/>
-          <w:lang w:val="en-US"/>
-        </w:rPr>
-        <w:t xml:space="preserve">, R., </w:t>
-      </w:r>
-      <w:proofErr w:type="spellStart"/>
-      <w:r>
-        <w:rPr>
-          <w:rFonts w:ascii="Arial" w:hAnsi="Arial" w:cs="Arial"/>
-          <w:color w:val="222222"/>
-          <w:sz w:val="20"/>
-          <w:szCs w:val="20"/>
-          <w:shd w:val="clear" w:color="auto" w:fill="FFFFFF"/>
-          <w:lang w:val="en-US"/>
-        </w:rPr>
-        <w:t>Gutwirth</w:t>
-      </w:r>
-      <w:proofErr w:type="spellEnd"/>
-      <w:r>
-        <w:rPr>
-          <w:rFonts w:ascii="Arial" w:hAnsi="Arial" w:cs="Arial"/>
-          <w:color w:val="222222"/>
-          <w:sz w:val="20"/>
-          <w:szCs w:val="20"/>
-          <w:shd w:val="clear" w:color="auto" w:fill="FFFFFF"/>
-          <w:lang w:val="en-US"/>
-        </w:rPr>
-        <w:t xml:space="preserve">, S., &amp; De </w:t>
-      </w:r>
-      <w:proofErr w:type="spellStart"/>
-      <w:r>
-        <w:rPr>
-          <w:rFonts w:ascii="Arial" w:hAnsi="Arial" w:cs="Arial"/>
-          <w:color w:val="222222"/>
-          <w:sz w:val="20"/>
-          <w:szCs w:val="20"/>
-          <w:shd w:val="clear" w:color="auto" w:fill="FFFFFF"/>
-          <w:lang w:val="en-US"/>
-        </w:rPr>
-        <w:t>Hert</w:t>
-      </w:r>
-      <w:proofErr w:type="spellEnd"/>
-      <w:r>
-        <w:rPr>
-          <w:rFonts w:ascii="Arial" w:hAnsi="Arial" w:cs="Arial"/>
-          <w:color w:val="222222"/>
-          <w:sz w:val="20"/>
-          <w:szCs w:val="20"/>
-          <w:shd w:val="clear" w:color="auto" w:fill="FFFFFF"/>
-          <w:lang w:val="en-US"/>
-        </w:rPr>
-        <w:t>, P. (Eds.). (2017). </w:t>
-      </w:r>
-      <w:r>
-        <w:rPr>
-          <w:rFonts w:ascii="Arial" w:hAnsi="Arial" w:cs="Arial"/>
-          <w:i/>
-          <w:iCs/>
-          <w:color w:val="222222"/>
-          <w:sz w:val="20"/>
-          <w:szCs w:val="20"/>
-          <w:shd w:val="clear" w:color="auto" w:fill="FFFFFF"/>
-          <w:lang w:val="en-US"/>
-        </w:rPr>
-        <w:t>Data protection and privacy: the age of intelligent machines</w:t>
-      </w:r>
-      <w:r>
-        <w:rPr>
-          <w:rFonts w:ascii="Arial" w:hAnsi="Arial" w:cs="Arial"/>
-          <w:color w:val="222222"/>
-          <w:sz w:val="20"/>
-          <w:szCs w:val="20"/>
-          <w:shd w:val="clear" w:color="auto" w:fill="FFFFFF"/>
-          <w:lang w:val="en-US"/>
-        </w:rPr>
-        <w:t xml:space="preserve">. </w:t>
-      </w:r>
-      <w:proofErr w:type="spellStart"/>
-      <w:r>
-        <w:rPr>
-          <w:rFonts w:ascii="Arial" w:hAnsi="Arial" w:cs="Arial"/>
-          <w:color w:val="222222"/>
-          <w:sz w:val="20"/>
-          <w:szCs w:val="20"/>
-          <w:shd w:val="clear" w:color="auto" w:fill="FFFFFF"/>
-        </w:rPr>
-        <w:t>Bloomsbury</w:t>
-      </w:r>
-      <w:proofErr w:type="spellEnd"/>
-      <w:r>
-        <w:rPr>
-          <w:rFonts w:ascii="Arial" w:hAnsi="Arial" w:cs="Arial"/>
-          <w:color w:val="222222"/>
-          <w:sz w:val="20"/>
-          <w:szCs w:val="20"/>
-          <w:shd w:val="clear" w:color="auto" w:fill="FFFFFF"/>
-        </w:rPr>
-        <w:t xml:space="preserve"> Publishing.</w:t>
-      </w:r>
-    </w:p>
-    <w:p>
-      <w:pPr>
-        <w:rPr>
-          <w:rFonts w:ascii="Arial" w:hAnsi="Arial" w:cs="Arial"/>
-          <w:color w:val="222222"/>
-          <w:sz w:val="20"/>
-          <w:szCs w:val="20"/>
-          <w:shd w:val="clear" w:color="auto" w:fill="FFFFFF"/>
-        </w:rPr>
-      </w:pPr>
-      <w:proofErr w:type="spellStart"/>
-      <w:r>
-        <w:rPr>
-          <w:rFonts w:ascii="Arial" w:hAnsi="Arial" w:cs="Arial"/>
-          <w:color w:val="222222"/>
-          <w:sz w:val="20"/>
-          <w:szCs w:val="20"/>
-          <w:shd w:val="clear" w:color="auto" w:fill="FFFFFF"/>
-          <w:lang w:val="en-US"/>
-        </w:rPr>
-        <w:lastRenderedPageBreak/>
-        <w:t>Wachter</w:t>
-      </w:r>
-      <w:proofErr w:type="spellEnd"/>
-      <w:r>
-        <w:rPr>
-          <w:rFonts w:ascii="Arial" w:hAnsi="Arial" w:cs="Arial"/>
-          <w:color w:val="222222"/>
-          <w:sz w:val="20"/>
-          <w:szCs w:val="20"/>
-          <w:shd w:val="clear" w:color="auto" w:fill="FFFFFF"/>
-          <w:lang w:val="en-US"/>
-        </w:rPr>
-        <w:t xml:space="preserve">, S., </w:t>
-      </w:r>
-      <w:proofErr w:type="spellStart"/>
-      <w:r>
-        <w:rPr>
-          <w:rFonts w:ascii="Arial" w:hAnsi="Arial" w:cs="Arial"/>
-          <w:color w:val="222222"/>
-          <w:sz w:val="20"/>
-          <w:szCs w:val="20"/>
-          <w:shd w:val="clear" w:color="auto" w:fill="FFFFFF"/>
-          <w:lang w:val="en-US"/>
-        </w:rPr>
-        <w:t>Mittelstadt</w:t>
-      </w:r>
-      <w:proofErr w:type="spellEnd"/>
-      <w:r>
-        <w:rPr>
-          <w:rFonts w:ascii="Arial" w:hAnsi="Arial" w:cs="Arial"/>
-          <w:color w:val="222222"/>
-          <w:sz w:val="20"/>
-          <w:szCs w:val="20"/>
-          <w:shd w:val="clear" w:color="auto" w:fill="FFFFFF"/>
-          <w:lang w:val="en-US"/>
-        </w:rPr>
-        <w:t xml:space="preserve">, B., &amp; </w:t>
-      </w:r>
-      <w:proofErr w:type="spellStart"/>
-      <w:r>
-        <w:rPr>
-          <w:rFonts w:ascii="Arial" w:hAnsi="Arial" w:cs="Arial"/>
-          <w:color w:val="222222"/>
-          <w:sz w:val="20"/>
-          <w:szCs w:val="20"/>
-          <w:shd w:val="clear" w:color="auto" w:fill="FFFFFF"/>
-          <w:lang w:val="en-US"/>
-        </w:rPr>
-        <w:t>Floridi</w:t>
-      </w:r>
-      <w:proofErr w:type="spellEnd"/>
-      <w:r>
-        <w:rPr>
-          <w:rFonts w:ascii="Arial" w:hAnsi="Arial" w:cs="Arial"/>
-          <w:color w:val="222222"/>
-          <w:sz w:val="20"/>
-          <w:szCs w:val="20"/>
-          <w:shd w:val="clear" w:color="auto" w:fill="FFFFFF"/>
-          <w:lang w:val="en-US"/>
-        </w:rPr>
-        <w:t>, L. (2017). Why a right to explanation of automated decision-making does not exist in the general data protection regulation. </w:t>
-      </w:r>
-      <w:r>
-        <w:rPr>
-          <w:rFonts w:ascii="Arial" w:hAnsi="Arial" w:cs="Arial"/>
-          <w:i/>
-          <w:iCs/>
-          <w:color w:val="222222"/>
-          <w:sz w:val="20"/>
-          <w:szCs w:val="20"/>
-          <w:shd w:val="clear" w:color="auto" w:fill="FFFFFF"/>
-        </w:rPr>
-        <w:t xml:space="preserve">International Data </w:t>
-      </w:r>
-      <w:proofErr w:type="spellStart"/>
-      <w:r>
-        <w:rPr>
-          <w:rFonts w:ascii="Arial" w:hAnsi="Arial" w:cs="Arial"/>
-          <w:i/>
-          <w:iCs/>
-          <w:color w:val="222222"/>
-          <w:sz w:val="20"/>
-          <w:szCs w:val="20"/>
-          <w:shd w:val="clear" w:color="auto" w:fill="FFFFFF"/>
-        </w:rPr>
-        <w:t>Privacy</w:t>
-      </w:r>
-      <w:proofErr w:type="spellEnd"/>
-      <w:r>
-        <w:rPr>
-          <w:rFonts w:ascii="Arial" w:hAnsi="Arial" w:cs="Arial"/>
-          <w:i/>
-          <w:iCs/>
-          <w:color w:val="222222"/>
-          <w:sz w:val="20"/>
-          <w:szCs w:val="20"/>
-          <w:shd w:val="clear" w:color="auto" w:fill="FFFFFF"/>
-        </w:rPr>
-        <w:t xml:space="preserve"> </w:t>
-      </w:r>
-      <w:proofErr w:type="spellStart"/>
-      <w:r>
-        <w:rPr>
-          <w:rFonts w:ascii="Arial" w:hAnsi="Arial" w:cs="Arial"/>
-          <w:i/>
-          <w:iCs/>
-          <w:color w:val="222222"/>
-          <w:sz w:val="20"/>
-          <w:szCs w:val="20"/>
-          <w:shd w:val="clear" w:color="auto" w:fill="FFFFFF"/>
-        </w:rPr>
-        <w:t>Law</w:t>
-      </w:r>
-      <w:proofErr w:type="spellEnd"/>
-      <w:r>
-        <w:rPr>
-          <w:rFonts w:ascii="Arial" w:hAnsi="Arial" w:cs="Arial"/>
-          <w:color w:val="222222"/>
-          <w:sz w:val="20"/>
-          <w:szCs w:val="20"/>
-          <w:shd w:val="clear" w:color="auto" w:fill="FFFFFF"/>
-        </w:rPr>
-        <w:t>, </w:t>
-      </w:r>
-      <w:r>
-        <w:rPr>
-          <w:rFonts w:ascii="Arial" w:hAnsi="Arial" w:cs="Arial"/>
-          <w:i/>
-          <w:iCs/>
-          <w:color w:val="222222"/>
-          <w:sz w:val="20"/>
-          <w:szCs w:val="20"/>
-          <w:shd w:val="clear" w:color="auto" w:fill="FFFFFF"/>
+          <w:lang w:val="en-US"/>
         </w:rPr>
         <w:t>7</w:t>
       </w:r>
@@ -1506,6 +1399,7 @@
           <w:sz w:val="20"/>
           <w:szCs w:val="20"/>
           <w:shd w:val="clear" w:color="auto" w:fill="FFFFFF"/>
+          <w:lang w:val="en-US"/>
         </w:rPr>
         <w:t>(2), 76-99.</w:t>
       </w:r>
@@ -1518,6 +1412,7 @@
           <w:sz w:val="20"/>
           <w:szCs w:val="20"/>
           <w:shd w:val="clear" w:color="auto" w:fill="FFFFFF"/>
+          <w:lang w:val="en-US"/>
         </w:rPr>
       </w:pPr>
     </w:p>
@@ -1584,14 +1479,12 @@
         <w:rPr>
           <w:rFonts w:cs="UnitOT-Light"/>
           <w:szCs w:val="22"/>
-          <w:lang w:val="en-US"/>
-        </w:rPr>
-      </w:pPr>
-      <w:r>
-        <w:rPr>
-          <w:rFonts w:cs="UnitOT-Light"/>
-          <w:szCs w:val="22"/>
-          <w:lang w:val="en-US"/>
+        </w:rPr>
+      </w:pPr>
+      <w:r>
+        <w:rPr>
+          <w:rFonts w:cs="UnitOT-Light"/>
+          <w:szCs w:val="22"/>
         </w:rPr>
         <w:t>ai-and-privacy.pdf</w:t>
       </w:r>
@@ -1601,16 +1494,14 @@
         <w:rPr>
           <w:rFonts w:cs="UnitOT-Light"/>
           <w:szCs w:val="22"/>
-          <w:lang w:val="en-US"/>
-        </w:rPr>
-      </w:pPr>
-    </w:p>
-    <w:p>
-      <w:pPr>
-        <w:rPr>
-          <w:rFonts w:cs="UnitOT-Light"/>
-          <w:szCs w:val="22"/>
-          <w:lang w:val="en-US"/>
+        </w:rPr>
+      </w:pPr>
+    </w:p>
+    <w:p>
+      <w:pPr>
+        <w:rPr>
+          <w:rFonts w:cs="UnitOT-Light"/>
+          <w:szCs w:val="22"/>
         </w:rPr>
       </w:pPr>
     </w:p>
@@ -1902,9 +1793,31 @@
         <w:rPr>
           <w:rFonts w:cs="UnitOT-Light"/>
           <w:szCs w:val="22"/>
-          <w:lang w:val="en-US"/>
-        </w:rPr>
-      </w:pPr>
+        </w:rPr>
+      </w:pPr>
+      <w:r>
+        <w:rPr>
+          <w:rFonts w:cs="UnitOT-Light"/>
+          <w:szCs w:val="22"/>
+        </w:rPr>
+        <w:t xml:space="preserve">Retos de la </w:t>
+      </w:r>
+      <w:proofErr w:type="spellStart"/>
+      <w:r>
+        <w:rPr>
+          <w:rFonts w:cs="UnitOT-Light"/>
+          <w:szCs w:val="22"/>
+        </w:rPr>
+        <w:t>IA</w:t>
+      </w:r>
+      <w:proofErr w:type="spellEnd"/>
+      <w:r>
+        <w:rPr>
+          <w:rFonts w:cs="UnitOT-Light"/>
+          <w:szCs w:val="22"/>
+        </w:rPr>
+        <w:t xml:space="preserve"> en el futuro</w:t>
+      </w:r>
     </w:p>
     <w:p>
       <w:pPr>
@@ -2348,8 +2261,6 @@
           <w:lang w:val="en-US"/>
         </w:rPr>
       </w:pPr>
-      <w:bookmarkStart w:id="1" w:name="_GoBack"/>
-      <w:bookmarkEnd w:id="1"/>
     </w:p>
     <w:sectPr>
       <w:headerReference w:type="default" r:id="rId8"/>
@@ -2506,7 +2417,7 @@
                               <w:sz w:val="20"/>
                               <w:szCs w:val="20"/>
                             </w:rPr>
-                            <w:t>4</w:t>
+                            <w:t>3</w:t>
                           </w:r>
                           <w:r>
                             <w:rPr>
@@ -2588,7 +2499,7 @@
                         <w:sz w:val="20"/>
                         <w:szCs w:val="20"/>
                       </w:rPr>
-                      <w:t>4</w:t>
+                      <w:t>3</w:t>
                     </w:r>
                     <w:r>
                       <w:rPr>
@@ -5839,7 +5750,7 @@
 </file>
 
 <file path=customXml/itemProps1.xml><?xml version="1.0" encoding="utf-8"?>
-<ds:datastoreItem xmlns:ds="http://schemas.openxmlformats.org/officeDocument/2006/customXml" ds:itemID="{41802619-6037-4D92-A515-57A520FA0211}">
+<ds:datastoreItem xmlns:ds="http://schemas.openxmlformats.org/officeDocument/2006/customXml" ds:itemID="{9E4F4374-C619-42AA-838B-569FAEE368C4}">
   <ds:schemaRefs>
     <ds:schemaRef ds:uri="http://schemas.openxmlformats.org/officeDocument/2006/bibliography"/>
   </ds:schemaRefs>

</xml_diff>